<commit_message>
Dodao logo, paletu boja.
</commit_message>
<xml_diff>
--- a/docs/SpisakZahteva.docx
+++ b/docs/SpisakZahteva.docx
@@ -1128,6 +1128,7 @@
       </w:pPr>
     </w:p>
     <w:sectPr>
+      <w:headerReference w:type="default" r:id="rId10"/>
       <w:pgSz w:w="11906" w:h="16838"/>
       <w:pgMar w:top="1440" w:right="1440" w:bottom="1440" w:left="1440" w:header="708" w:footer="708" w:gutter="0"/>
       <w:cols w:space="708"/>
@@ -1135,6 +1136,139 @@
     </w:sectPr>
   </w:body>
 </w:document>
+</file>
+
+<file path=word/endnotes.xml><?xml version="1.0" encoding="utf-8"?>
+<w:endnotes xmlns:wpc="http://schemas.microsoft.com/office/word/2010/wordprocessingCanvas" xmlns:cx="http://schemas.microsoft.com/office/drawing/2014/chartex" xmlns:cx1="http://schemas.microsoft.com/office/drawing/2015/9/8/chartex" xmlns:cx2="http://schemas.microsoft.com/office/drawing/2015/10/21/chartex" xmlns:cx3="http://schemas.microsoft.com/office/drawing/2016/5/9/chartex" xmlns:cx4="http://schemas.microsoft.com/office/drawing/2016/5/10/chartex" xmlns:cx5="http://schemas.microsoft.com/office/drawing/2016/5/11/chartex" xmlns:cx6="http://schemas.microsoft.com/office/drawing/2016/5/12/chartex" xmlns:cx7="http://schemas.microsoft.com/office/drawing/2016/5/13/chartex" xmlns:cx8="http://schemas.microsoft.com/office/drawing/2016/5/14/chartex" xmlns:mc="http://schemas.openxmlformats.org/markup-compatibility/2006" xmlns:aink="http://schemas.microsoft.com/office/drawing/2016/ink" xmlns:am3d="http://schemas.microsoft.com/office/drawing/2017/model3d" xmlns:o="urn:schemas-microsoft-com:office:office" xmlns:r="http://schemas.openxmlformats.org/officeDocument/2006/relationships" xmlns:m="http://schemas.openxmlformats.org/officeDocument/2006/math" xmlns:v="urn:schemas-microsoft-com:vml" xmlns:wp14="http://schemas.microsoft.com/office/word/2010/wordprocessingDrawing" xmlns:wp="http://schemas.openxmlformats.org/drawingml/2006/wordprocessingDrawing" xmlns:w10="urn:schemas-microsoft-com:office:word" xmlns:w="http://schemas.openxmlformats.org/wordprocessingml/2006/main" xmlns:w14="http://schemas.microsoft.com/office/word/2010/wordml" xmlns:w15="http://schemas.microsoft.com/office/word/2012/wordml" xmlns:w16cex="http://schemas.microsoft.com/office/word/2018/wordml/cex" xmlns:w16cid="http://schemas.microsoft.com/office/word/2016/wordml/cid" xmlns:w16="http://schemas.microsoft.com/office/word/2018/wordml" xmlns:w16sdtdh="http://schemas.microsoft.com/office/word/2020/wordml/sdtdatahash" xmlns:w16se="http://schemas.microsoft.com/office/word/2015/wordml/symex" xmlns:wpg="http://schemas.microsoft.com/office/word/2010/wordprocessingGroup" xmlns:wpi="http://schemas.microsoft.com/office/word/2010/wordprocessingInk" xmlns:wne="http://schemas.microsoft.com/office/word/2006/wordml" xmlns:wps="http://schemas.microsoft.com/office/word/2010/wordprocessingShape" mc:Ignorable="w14 w15 w16se w16cid w16 w16cex w16sdtdh wp14">
+  <w:endnote w:type="separator" w:id="-1">
+    <w:p>
+      <w:r>
+        <w:separator/>
+      </w:r>
+    </w:p>
+  </w:endnote>
+  <w:endnote w:type="continuationSeparator" w:id="0">
+    <w:p>
+      <w:r>
+        <w:continuationSeparator/>
+      </w:r>
+    </w:p>
+  </w:endnote>
+</w:endnotes>
+</file>
+
+<file path=word/footnotes.xml><?xml version="1.0" encoding="utf-8"?>
+<w:footnotes xmlns:wpc="http://schemas.microsoft.com/office/word/2010/wordprocessingCanvas" xmlns:cx="http://schemas.microsoft.com/office/drawing/2014/chartex" xmlns:cx1="http://schemas.microsoft.com/office/drawing/2015/9/8/chartex" xmlns:cx2="http://schemas.microsoft.com/office/drawing/2015/10/21/chartex" xmlns:cx3="http://schemas.microsoft.com/office/drawing/2016/5/9/chartex" xmlns:cx4="http://schemas.microsoft.com/office/drawing/2016/5/10/chartex" xmlns:cx5="http://schemas.microsoft.com/office/drawing/2016/5/11/chartex" xmlns:cx6="http://schemas.microsoft.com/office/drawing/2016/5/12/chartex" xmlns:cx7="http://schemas.microsoft.com/office/drawing/2016/5/13/chartex" xmlns:cx8="http://schemas.microsoft.com/office/drawing/2016/5/14/chartex" xmlns:mc="http://schemas.openxmlformats.org/markup-compatibility/2006" xmlns:aink="http://schemas.microsoft.com/office/drawing/2016/ink" xmlns:am3d="http://schemas.microsoft.com/office/drawing/2017/model3d" xmlns:o="urn:schemas-microsoft-com:office:office" xmlns:r="http://schemas.openxmlformats.org/officeDocument/2006/relationships" xmlns:m="http://schemas.openxmlformats.org/officeDocument/2006/math" xmlns:v="urn:schemas-microsoft-com:vml" xmlns:wp14="http://schemas.microsoft.com/office/word/2010/wordprocessingDrawing" xmlns:wp="http://schemas.openxmlformats.org/drawingml/2006/wordprocessingDrawing" xmlns:w10="urn:schemas-microsoft-com:office:word" xmlns:w="http://schemas.openxmlformats.org/wordprocessingml/2006/main" xmlns:w14="http://schemas.microsoft.com/office/word/2010/wordml" xmlns:w15="http://schemas.microsoft.com/office/word/2012/wordml" xmlns:w16cex="http://schemas.microsoft.com/office/word/2018/wordml/cex" xmlns:w16cid="http://schemas.microsoft.com/office/word/2016/wordml/cid" xmlns:w16="http://schemas.microsoft.com/office/word/2018/wordml" xmlns:w16sdtdh="http://schemas.microsoft.com/office/word/2020/wordml/sdtdatahash" xmlns:w16se="http://schemas.microsoft.com/office/word/2015/wordml/symex" xmlns:wpg="http://schemas.microsoft.com/office/word/2010/wordprocessingGroup" xmlns:wpi="http://schemas.microsoft.com/office/word/2010/wordprocessingInk" xmlns:wne="http://schemas.microsoft.com/office/word/2006/wordml" xmlns:wps="http://schemas.microsoft.com/office/word/2010/wordprocessingShape" mc:Ignorable="w14 w15 w16se w16cid w16 w16cex w16sdtdh wp14">
+  <w:footnote w:type="separator" w:id="-1">
+    <w:p>
+      <w:r>
+        <w:separator/>
+      </w:r>
+    </w:p>
+  </w:footnote>
+  <w:footnote w:type="continuationSeparator" w:id="0">
+    <w:p>
+      <w:r>
+        <w:continuationSeparator/>
+      </w:r>
+    </w:p>
+  </w:footnote>
+</w:footnotes>
+</file>
+
+<file path=word/header1.xml><?xml version="1.0" encoding="utf-8"?>
+<w:hdr xmlns:wpc="http://schemas.microsoft.com/office/word/2010/wordprocessingCanvas" xmlns:cx="http://schemas.microsoft.com/office/drawing/2014/chartex" xmlns:cx1="http://schemas.microsoft.com/office/drawing/2015/9/8/chartex" xmlns:cx2="http://schemas.microsoft.com/office/drawing/2015/10/21/chartex" xmlns:cx3="http://schemas.microsoft.com/office/drawing/2016/5/9/chartex" xmlns:cx4="http://schemas.microsoft.com/office/drawing/2016/5/10/chartex" xmlns:cx5="http://schemas.microsoft.com/office/drawing/2016/5/11/chartex" xmlns:cx6="http://schemas.microsoft.com/office/drawing/2016/5/12/chartex" xmlns:cx7="http://schemas.microsoft.com/office/drawing/2016/5/13/chartex" xmlns:cx8="http://schemas.microsoft.com/office/drawing/2016/5/14/chartex" xmlns:mc="http://schemas.openxmlformats.org/markup-compatibility/2006" xmlns:aink="http://schemas.microsoft.com/office/drawing/2016/ink" xmlns:am3d="http://schemas.microsoft.com/office/drawing/2017/model3d" xmlns:o="urn:schemas-microsoft-com:office:office" xmlns:r="http://schemas.openxmlformats.org/officeDocument/2006/relationships" xmlns:m="http://schemas.openxmlformats.org/officeDocument/2006/math" xmlns:v="urn:schemas-microsoft-com:vml" xmlns:wp14="http://schemas.microsoft.com/office/word/2010/wordprocessingDrawing" xmlns:wp="http://schemas.openxmlformats.org/drawingml/2006/wordprocessingDrawing" xmlns:w10="urn:schemas-microsoft-com:office:word" xmlns:w="http://schemas.openxmlformats.org/wordprocessingml/2006/main" xmlns:w14="http://schemas.microsoft.com/office/word/2010/wordml" xmlns:w15="http://schemas.microsoft.com/office/word/2012/wordml" xmlns:w16cex="http://schemas.microsoft.com/office/word/2018/wordml/cex" xmlns:w16cid="http://schemas.microsoft.com/office/word/2016/wordml/cid" xmlns:w16="http://schemas.microsoft.com/office/word/2018/wordml" xmlns:w16sdtdh="http://schemas.microsoft.com/office/word/2020/wordml/sdtdatahash" xmlns:w16se="http://schemas.microsoft.com/office/word/2015/wordml/symex" xmlns:wpg="http://schemas.microsoft.com/office/word/2010/wordprocessingGroup" xmlns:wpi="http://schemas.microsoft.com/office/word/2010/wordprocessingInk" xmlns:wne="http://schemas.microsoft.com/office/word/2006/wordml" xmlns:wps="http://schemas.microsoft.com/office/word/2010/wordprocessingShape" mc:Ignorable="w14 w15 w16se w16cid w16 w16cex w16sdtdh wp14">
+  <w:p>
+    <w:pPr>
+      <w:pStyle w:val="Header"/>
+    </w:pPr>
+    <w:r>
+      <w:rPr>
+        <w:noProof/>
+      </w:rPr>
+      <w:drawing>
+        <wp:anchor distT="0" distB="0" distL="114300" distR="114300" simplePos="0" relativeHeight="251658240" behindDoc="1" locked="0" layoutInCell="1" allowOverlap="1" wp14:anchorId="0CAA3946" wp14:editId="58E1F55B">
+          <wp:simplePos x="0" y="0"/>
+          <wp:positionH relativeFrom="margin">
+            <wp:posOffset>5457825</wp:posOffset>
+          </wp:positionH>
+          <wp:positionV relativeFrom="paragraph">
+            <wp:posOffset>-316230</wp:posOffset>
+          </wp:positionV>
+          <wp:extent cx="891540" cy="876300"/>
+          <wp:effectExtent l="0" t="0" r="3810" b="0"/>
+          <wp:wrapTight wrapText="bothSides">
+            <wp:wrapPolygon edited="0">
+              <wp:start x="8769" y="0"/>
+              <wp:lineTo x="0" y="5635"/>
+              <wp:lineTo x="0" y="9861"/>
+              <wp:lineTo x="7846" y="15026"/>
+              <wp:lineTo x="0" y="16904"/>
+              <wp:lineTo x="0" y="20191"/>
+              <wp:lineTo x="5077" y="21130"/>
+              <wp:lineTo x="15692" y="21130"/>
+              <wp:lineTo x="21231" y="20191"/>
+              <wp:lineTo x="21231" y="17374"/>
+              <wp:lineTo x="13385" y="15026"/>
+              <wp:lineTo x="21231" y="9391"/>
+              <wp:lineTo x="21231" y="5635"/>
+              <wp:lineTo x="12923" y="0"/>
+              <wp:lineTo x="8769" y="0"/>
+            </wp:wrapPolygon>
+          </wp:wrapTight>
+          <wp:docPr id="2" name="Picture 2"/>
+          <wp:cNvGraphicFramePr>
+            <a:graphicFrameLocks xmlns:a="http://schemas.openxmlformats.org/drawingml/2006/main" noChangeAspect="1"/>
+          </wp:cNvGraphicFramePr>
+          <a:graphic xmlns:a="http://schemas.openxmlformats.org/drawingml/2006/main">
+            <a:graphicData uri="http://schemas.openxmlformats.org/drawingml/2006/picture">
+              <pic:pic xmlns:pic="http://schemas.openxmlformats.org/drawingml/2006/picture">
+                <pic:nvPicPr>
+                  <pic:cNvPr id="0" name="Picture 1"/>
+                  <pic:cNvPicPr>
+                    <a:picLocks noChangeAspect="1" noChangeArrowheads="1"/>
+                  </pic:cNvPicPr>
+                </pic:nvPicPr>
+                <pic:blipFill>
+                  <a:blip r:embed="rId1">
+                    <a:extLst>
+                      <a:ext uri="{28A0092B-C50C-407E-A947-70E740481C1C}">
+                        <a14:useLocalDpi xmlns:a14="http://schemas.microsoft.com/office/drawing/2010/main" val="0"/>
+                      </a:ext>
+                    </a:extLst>
+                  </a:blip>
+                  <a:srcRect/>
+                  <a:stretch>
+                    <a:fillRect/>
+                  </a:stretch>
+                </pic:blipFill>
+                <pic:spPr bwMode="auto">
+                  <a:xfrm>
+                    <a:off x="0" y="0"/>
+                    <a:ext cx="891540" cy="876300"/>
+                  </a:xfrm>
+                  <a:prstGeom prst="rect">
+                    <a:avLst/>
+                  </a:prstGeom>
+                  <a:noFill/>
+                  <a:ln>
+                    <a:noFill/>
+                  </a:ln>
+                </pic:spPr>
+              </pic:pic>
+            </a:graphicData>
+          </a:graphic>
+          <wp14:sizeRelH relativeFrom="margin">
+            <wp14:pctWidth>0</wp14:pctWidth>
+          </wp14:sizeRelH>
+          <wp14:sizeRelV relativeFrom="margin">
+            <wp14:pctHeight>0</wp14:pctHeight>
+          </wp14:sizeRelV>
+        </wp:anchor>
+      </w:drawing>
+    </w:r>
+  </w:p>
+</w:hdr>
 </file>
 
 <file path=word/numbering.xml><?xml version="1.0" encoding="utf-8"?>
@@ -2781,6 +2915,48 @@
     <w:qFormat/>
     <w:rsid w:val="00CD1FAF"/>
   </w:style>
+  <w:style w:type="paragraph" w:styleId="Header">
+    <w:name w:val="header"/>
+    <w:basedOn w:val="Normal"/>
+    <w:link w:val="HeaderChar"/>
+    <w:uiPriority w:val="99"/>
+    <w:unhideWhenUsed/>
+    <w:rsid w:val="00E00CB4"/>
+    <w:pPr>
+      <w:tabs>
+        <w:tab w:val="center" w:pos="4680"/>
+        <w:tab w:val="right" w:pos="9360"/>
+      </w:tabs>
+    </w:pPr>
+  </w:style>
+  <w:style w:type="character" w:customStyle="1" w:styleId="HeaderChar">
+    <w:name w:val="Header Char"/>
+    <w:basedOn w:val="DefaultParagraphFont"/>
+    <w:link w:val="Header"/>
+    <w:uiPriority w:val="99"/>
+    <w:rsid w:val="00E00CB4"/>
+  </w:style>
+  <w:style w:type="paragraph" w:styleId="Footer">
+    <w:name w:val="footer"/>
+    <w:basedOn w:val="Normal"/>
+    <w:link w:val="FooterChar"/>
+    <w:uiPriority w:val="99"/>
+    <w:unhideWhenUsed/>
+    <w:rsid w:val="00E00CB4"/>
+    <w:pPr>
+      <w:tabs>
+        <w:tab w:val="center" w:pos="4680"/>
+        <w:tab w:val="right" w:pos="9360"/>
+      </w:tabs>
+    </w:pPr>
+  </w:style>
+  <w:style w:type="character" w:customStyle="1" w:styleId="FooterChar">
+    <w:name w:val="Footer Char"/>
+    <w:basedOn w:val="DefaultParagraphFont"/>
+    <w:link w:val="Footer"/>
+    <w:uiPriority w:val="99"/>
+    <w:rsid w:val="00E00CB4"/>
+  </w:style>
 </w:styles>
 </file>
 
@@ -3080,6 +3256,21 @@
 </file>
 
 <file path=customXml/item1.xml><?xml version="1.0" encoding="utf-8"?>
+<p:properties xmlns:p="http://schemas.microsoft.com/office/2006/metadata/properties" xmlns:xsi="http://www.w3.org/2001/XMLSchema-instance" xmlns:pc="http://schemas.microsoft.com/office/infopath/2007/PartnerControls">
+  <documentManagement/>
+</p:properties>
+</file>
+
+<file path=customXml/item2.xml><?xml version="1.0" encoding="utf-8"?>
+<?mso-contentType ?>
+<FormTemplates xmlns="http://schemas.microsoft.com/sharepoint/v3/contenttype/forms">
+  <Display>DocumentLibraryForm</Display>
+  <Edit>DocumentLibraryForm</Edit>
+  <New>DocumentLibraryForm</New>
+</FormTemplates>
+</file>
+
+<file path=customXml/item3.xml><?xml version="1.0" encoding="utf-8"?>
 <ct:contentTypeSchema xmlns:ct="http://schemas.microsoft.com/office/2006/metadata/contentType" xmlns:ma="http://schemas.microsoft.com/office/2006/metadata/properties/metaAttributes" ct:_="" ma:_="" ma:contentTypeName="Document" ma:contentTypeID="0x0101008538050C55778B49B47E895AE9B367E5" ma:contentTypeVersion="4" ma:contentTypeDescription="Create a new document." ma:contentTypeScope="" ma:versionID="f29e358adc4245e5c9f2ad7a5c7e1d4e">
   <xsd:schema xmlns:xsd="http://www.w3.org/2001/XMLSchema" xmlns:xs="http://www.w3.org/2001/XMLSchema" xmlns:p="http://schemas.microsoft.com/office/2006/metadata/properties" xmlns:ns2="c8a23ec0-8a00-4b44-85ac-fe7543076006" targetNamespace="http://schemas.microsoft.com/office/2006/metadata/properties" ma:root="true" ma:fieldsID="c0530ac333c6ca34b16a7d9c3d03f9e8" ns2:_="">
     <xsd:import namespace="c8a23ec0-8a00-4b44-85ac-fe7543076006"/>
@@ -3223,22 +3414,24 @@
 </ct:contentTypeSchema>
 </file>
 
-<file path=customXml/item2.xml><?xml version="1.0" encoding="utf-8"?>
-<?mso-contentType ?>
-<FormTemplates xmlns="http://schemas.microsoft.com/sharepoint/v3/contenttype/forms">
-  <Display>DocumentLibraryForm</Display>
-  <Edit>DocumentLibraryForm</Edit>
-  <New>DocumentLibraryForm</New>
-</FormTemplates>
+<file path=customXml/itemProps1.xml><?xml version="1.0" encoding="utf-8"?>
+<ds:datastoreItem xmlns:ds="http://schemas.openxmlformats.org/officeDocument/2006/customXml" ds:itemID="{F2820DB8-7683-4D4E-882E-4BED2693F06C}">
+  <ds:schemaRefs>
+    <ds:schemaRef ds:uri="http://schemas.microsoft.com/office/2006/metadata/properties"/>
+    <ds:schemaRef ds:uri="http://schemas.microsoft.com/office/infopath/2007/PartnerControls"/>
+  </ds:schemaRefs>
+</ds:datastoreItem>
 </file>
 
-<file path=customXml/item3.xml><?xml version="1.0" encoding="utf-8"?>
-<p:properties xmlns:p="http://schemas.microsoft.com/office/2006/metadata/properties" xmlns:xsi="http://www.w3.org/2001/XMLSchema-instance" xmlns:pc="http://schemas.microsoft.com/office/infopath/2007/PartnerControls">
-  <documentManagement/>
-</p:properties>
+<file path=customXml/itemProps2.xml><?xml version="1.0" encoding="utf-8"?>
+<ds:datastoreItem xmlns:ds="http://schemas.openxmlformats.org/officeDocument/2006/customXml" ds:itemID="{1FAB9473-BA6E-49B2-BFA1-55253E29CE91}">
+  <ds:schemaRefs>
+    <ds:schemaRef ds:uri="http://schemas.microsoft.com/sharepoint/v3/contenttype/forms"/>
+  </ds:schemaRefs>
+</ds:datastoreItem>
 </file>
 
-<file path=customXml/itemProps1.xml><?xml version="1.0" encoding="utf-8"?>
+<file path=customXml/itemProps3.xml><?xml version="1.0" encoding="utf-8"?>
 <ds:datastoreItem xmlns:ds="http://schemas.openxmlformats.org/officeDocument/2006/customXml" ds:itemID="{2F77A3E3-082D-419F-A3AC-904A0AC55504}">
   <ds:schemaRefs>
     <ds:schemaRef ds:uri="http://schemas.microsoft.com/office/2006/metadata/contentType"/>
@@ -3254,21 +3447,4 @@
     <ds:schemaRef ds:uri="http://schemas.microsoft.com/internal/obd"/>
   </ds:schemaRefs>
 </ds:datastoreItem>
-</file>
-
-<file path=customXml/itemProps2.xml><?xml version="1.0" encoding="utf-8"?>
-<ds:datastoreItem xmlns:ds="http://schemas.openxmlformats.org/officeDocument/2006/customXml" ds:itemID="{1FAB9473-BA6E-49B2-BFA1-55253E29CE91}">
-  <ds:schemaRefs>
-    <ds:schemaRef ds:uri="http://schemas.microsoft.com/sharepoint/v3/contenttype/forms"/>
-  </ds:schemaRefs>
-</ds:datastoreItem>
-</file>
-
-<file path=customXml/itemProps3.xml><?xml version="1.0" encoding="utf-8"?>
-<ds:datastoreItem xmlns:ds="http://schemas.openxmlformats.org/officeDocument/2006/customXml" ds:itemID="{F2820DB8-7683-4D4E-882E-4BED2693F06C}">
-  <ds:schemaRefs>
-    <ds:schemaRef ds:uri="http://schemas.microsoft.com/office/2006/metadata/properties"/>
-    <ds:schemaRef ds:uri="http://schemas.microsoft.com/office/infopath/2007/PartnerControls"/>
-  </ds:schemaRefs>
-</ds:datastoreItem>
 </file>
</xml_diff>